<commit_message>
Check and modified many of the constraints and check ABD2LP codes as well as SS2ABD
</commit_message>
<xml_diff>
--- a/An User Guide for the Stacking Sequence Retrieval.docx
+++ b/An User Guide for the Stacking Sequence Retrieval.docx
@@ -198,28 +198,8 @@
       <w:pPr>
         <w:pStyle w:val="Basic"/>
       </w:pPr>
-      <w:r>
-        <w:t xml:space="preserve">- </w:t>
-      </w:r>
-      <w:r>
-        <w:t>Only deals with s</w:t>
-      </w:r>
-      <w:r>
-        <w:t>ymmetric laminates</w:t>
-      </w:r>
-    </w:p>
-    <w:p>
-      <w:pPr>
-        <w:pStyle w:val="Basic"/>
-      </w:pPr>
-      <w:r>
-        <w:t>- No option to enforced balanced laminates</w:t>
-      </w:r>
-    </w:p>
-    <w:p>
-      <w:pPr>
-        <w:pStyle w:val="Basic"/>
-      </w:pPr>
+      <w:bookmarkStart w:id="0" w:name="_GoBack"/>
+      <w:bookmarkEnd w:id="0"/>
       <w:r>
         <w:t>- Ply thickness remains constant</w:t>
       </w:r>
@@ -447,32 +427,32 @@
         <w:fldChar w:fldCharType="end"/>
       </w:r>
       <w:r>
-        <w:t xml:space="preserve">. Employing intermediate design variables (e.g. lamination parameters), the initial </w:t>
+        <w:t xml:space="preserve">. Employing intermediate design variables (e.g. lamination parameters), the initial problem is reformulated into a continuous convex design space </w:t>
+      </w:r>
+      <w:r>
+        <w:fldChar w:fldCharType="begin"/>
+      </w:r>
+      <w:r>
+        <w:instrText xml:space="preserve"> ADDIN EN.CITE &lt;EndNote&gt;&lt;Cite&gt;&lt;Author&gt;Liu&lt;/Author&gt;&lt;Year&gt;2012&lt;/Year&gt;&lt;RecNum&gt;515&lt;/RecNum&gt;&lt;DisplayText&gt;[10]&lt;/DisplayText&gt;&lt;record&gt;&lt;rec-number&gt;515&lt;/rec-number&gt;&lt;foreign-keys&gt;&lt;key app="EN" db-id="s220arv5bzdes7ex5wdxvszzvt0tdawx0wex" timestamp="1432643956"&gt;515&lt;/key&gt;&lt;/foreign-keys&gt;&lt;ref-type name="Journal Article"&gt;17&lt;/ref-type&gt;&lt;contributors&gt;&lt;authors&gt;&lt;author&gt;Liu, Shutian&lt;/author&gt;&lt;author&gt;Hou, Yupin&lt;/author&gt;&lt;author&gt;Sun, Xiannian&lt;/author&gt;&lt;author&gt;Zhang, Yongcun&lt;/author&gt;&lt;/authors&gt;&lt;/contributors&gt;&lt;titles&gt;&lt;title&gt;A two-step optimization scheme for maximum stiffness design of laminated plates based on lamination parameters&lt;/title&gt;&lt;secondary-title&gt;Composite Structures&lt;/secondary-title&gt;&lt;/titles&gt;&lt;periodical&gt;&lt;full-title&gt;Composite Structures&lt;/full-title&gt;&lt;/periodical&gt;&lt;pages&gt;3529-3537&lt;/pages&gt;&lt;volume&gt;94&lt;/volume&gt;&lt;number&gt;12&lt;/number&gt;&lt;dates&gt;&lt;year&gt;2012&lt;/year&gt;&lt;/dates&gt;&lt;isbn&gt;0263-8223&lt;/isbn&gt;&lt;urls&gt;&lt;/urls&gt;&lt;/record&gt;&lt;/Cite&gt;&lt;/EndNote&gt;</w:instrText>
+      </w:r>
+      <w:r>
+        <w:fldChar w:fldCharType="separate"/>
+      </w:r>
+      <w:r>
+        <w:rPr>
+          <w:noProof/>
+        </w:rPr>
+        <w:t>[10]</w:t>
+      </w:r>
+      <w:r>
+        <w:fldChar w:fldCharType="end"/>
+      </w:r>
+      <w:r>
+        <w:t>. Following the continuous optimisation, a highly constrained discrete optimisation is usually employed to retrieve ready-to-</w:t>
       </w:r>
       <w:r>
         <w:lastRenderedPageBreak/>
-        <w:t xml:space="preserve">problem is reformulated into a continuous convex design space </w:t>
-      </w:r>
-      <w:r>
-        <w:fldChar w:fldCharType="begin"/>
-      </w:r>
-      <w:r>
-        <w:instrText xml:space="preserve"> ADDIN EN.CITE &lt;EndNote&gt;&lt;Cite&gt;&lt;Author&gt;Liu&lt;/Author&gt;&lt;Year&gt;2012&lt;/Year&gt;&lt;RecNum&gt;515&lt;/RecNum&gt;&lt;DisplayText&gt;[10]&lt;/DisplayText&gt;&lt;record&gt;&lt;rec-number&gt;515&lt;/rec-number&gt;&lt;foreign-keys&gt;&lt;key app="EN" db-id="s220arv5bzdes7ex5wdxvszzvt0tdawx0wex" timestamp="1432643956"&gt;515&lt;/key&gt;&lt;/foreign-keys&gt;&lt;ref-type name="Journal Article"&gt;17&lt;/ref-type&gt;&lt;contributors&gt;&lt;authors&gt;&lt;author&gt;Liu, Shutian&lt;/author&gt;&lt;author&gt;Hou, Yupin&lt;/author&gt;&lt;author&gt;Sun, Xiannian&lt;/author&gt;&lt;author&gt;Zhang, Yongcun&lt;/author&gt;&lt;/authors&gt;&lt;/contributors&gt;&lt;titles&gt;&lt;title&gt;A two-step optimization scheme for maximum stiffness design of laminated plates based on lamination parameters&lt;/title&gt;&lt;secondary-title&gt;Composite Structures&lt;/secondary-title&gt;&lt;/titles&gt;&lt;periodical&gt;&lt;full-title&gt;Composite Structures&lt;/full-title&gt;&lt;/periodical&gt;&lt;pages&gt;3529-3537&lt;/pages&gt;&lt;volume&gt;94&lt;/volume&gt;&lt;number&gt;12&lt;/number&gt;&lt;dates&gt;&lt;year&gt;2012&lt;/year&gt;&lt;/dates&gt;&lt;isbn&gt;0263-8223&lt;/isbn&gt;&lt;urls&gt;&lt;/urls&gt;&lt;/record&gt;&lt;/Cite&gt;&lt;/EndNote&gt;</w:instrText>
-      </w:r>
-      <w:r>
-        <w:fldChar w:fldCharType="separate"/>
-      </w:r>
-      <w:r>
-        <w:rPr>
-          <w:noProof/>
-        </w:rPr>
-        <w:t>[10]</w:t>
-      </w:r>
-      <w:r>
-        <w:fldChar w:fldCharType="end"/>
-      </w:r>
-      <w:r>
-        <w:t xml:space="preserve">. Following the continuous optimisation, a highly constrained discrete optimisation is usually employed to retrieve ready-to-manufacture stacking sequences closely matching the continuous optimisation output results </w:t>
+        <w:t xml:space="preserve">manufacture stacking sequences closely matching the continuous optimisation output results </w:t>
       </w:r>
       <w:r>
         <w:fldChar w:fldCharType="begin"/>
@@ -3384,14 +3364,27 @@
             <w:r>
               <w:t>(</w:t>
             </w:r>
-            <w:fldSimple w:instr=" SEQ Eq. \* ARABIC ">
-              <w:r>
-                <w:rPr>
-                  <w:noProof/>
-                </w:rPr>
-                <w:t>1</w:t>
-              </w:r>
-            </w:fldSimple>
+            <w:r>
+              <w:fldChar w:fldCharType="begin"/>
+            </w:r>
+            <w:r>
+              <w:instrText xml:space="preserve"> SEQ Eq. \* ARABIC </w:instrText>
+            </w:r>
+            <w:r>
+              <w:fldChar w:fldCharType="separate"/>
+            </w:r>
+            <w:r>
+              <w:rPr>
+                <w:noProof/>
+              </w:rPr>
+              <w:t>1</w:t>
+            </w:r>
+            <w:r>
+              <w:rPr>
+                <w:noProof/>
+              </w:rPr>
+              <w:fldChar w:fldCharType="end"/>
+            </w:r>
             <w:r>
               <w:rPr>
                 <w:noProof/>
@@ -3581,14 +3574,27 @@
             <w:r>
               <w:t>(</w:t>
             </w:r>
-            <w:fldSimple w:instr=" SEQ Eq. \* ARABIC ">
-              <w:r>
-                <w:rPr>
-                  <w:noProof/>
-                </w:rPr>
-                <w:t>2</w:t>
-              </w:r>
-            </w:fldSimple>
+            <w:r>
+              <w:fldChar w:fldCharType="begin"/>
+            </w:r>
+            <w:r>
+              <w:instrText xml:space="preserve"> SEQ Eq. \* ARABIC </w:instrText>
+            </w:r>
+            <w:r>
+              <w:fldChar w:fldCharType="separate"/>
+            </w:r>
+            <w:r>
+              <w:rPr>
+                <w:noProof/>
+              </w:rPr>
+              <w:t>2</w:t>
+            </w:r>
+            <w:r>
+              <w:rPr>
+                <w:noProof/>
+              </w:rPr>
+              <w:fldChar w:fldCharType="end"/>
+            </w:r>
             <w:r>
               <w:t>)</w:t>
             </w:r>
@@ -8568,14 +8574,27 @@
       <w:r>
         <w:t xml:space="preserve">Figure </w:t>
       </w:r>
-      <w:fldSimple w:instr=" SEQ Figure \* ARABIC ">
-        <w:r>
-          <w:rPr>
-            <w:noProof/>
-          </w:rPr>
-          <w:t>1</w:t>
-        </w:r>
-      </w:fldSimple>
+      <w:r>
+        <w:fldChar w:fldCharType="begin"/>
+      </w:r>
+      <w:r>
+        <w:instrText xml:space="preserve"> SEQ Figure \* ARABIC </w:instrText>
+      </w:r>
+      <w:r>
+        <w:fldChar w:fldCharType="separate"/>
+      </w:r>
+      <w:r>
+        <w:rPr>
+          <w:noProof/>
+        </w:rPr>
+        <w:t>1</w:t>
+      </w:r>
+      <w:r>
+        <w:rPr>
+          <w:noProof/>
+        </w:rPr>
+        <w:fldChar w:fldCharType="end"/>
+      </w:r>
       <w:r>
         <w:t xml:space="preserve"> - 3-Laminate </w:t>
       </w:r>
@@ -14006,19 +14025,32 @@
       <w:pPr>
         <w:pStyle w:val="Caption"/>
       </w:pPr>
-      <w:bookmarkStart w:id="0" w:name="_Ref429074316"/>
+      <w:bookmarkStart w:id="1" w:name="_Ref429074316"/>
       <w:r>
         <w:t xml:space="preserve">Figure </w:t>
       </w:r>
-      <w:fldSimple w:instr=" SEQ Figure \* ARABIC ">
-        <w:r>
-          <w:rPr>
-            <w:noProof/>
-          </w:rPr>
-          <w:t>2</w:t>
-        </w:r>
-      </w:fldSimple>
-      <w:bookmarkEnd w:id="0"/>
+      <w:r>
+        <w:fldChar w:fldCharType="begin"/>
+      </w:r>
+      <w:r>
+        <w:instrText xml:space="preserve"> SEQ Figure \* ARABIC </w:instrText>
+      </w:r>
+      <w:r>
+        <w:fldChar w:fldCharType="separate"/>
+      </w:r>
+      <w:r>
+        <w:rPr>
+          <w:noProof/>
+        </w:rPr>
+        <w:t>2</w:t>
+      </w:r>
+      <w:r>
+        <w:rPr>
+          <w:noProof/>
+        </w:rPr>
+        <w:fldChar w:fldCharType="end"/>
+      </w:r>
+      <w:bookmarkEnd w:id="1"/>
       <w:r>
         <w:t xml:space="preserve"> - 3-Laminate Example</w:t>
       </w:r>
@@ -19290,19 +19322,32 @@
         <w:pStyle w:val="Caption"/>
         <w:spacing w:after="0"/>
       </w:pPr>
-      <w:bookmarkStart w:id="1" w:name="_Ref429240115"/>
+      <w:bookmarkStart w:id="2" w:name="_Ref429240115"/>
       <w:r>
         <w:t xml:space="preserve">Figure </w:t>
       </w:r>
-      <w:fldSimple w:instr=" SEQ Figure \* ARABIC ">
-        <w:r>
-          <w:rPr>
-            <w:noProof/>
-          </w:rPr>
-          <w:t>3</w:t>
-        </w:r>
-      </w:fldSimple>
-      <w:bookmarkEnd w:id="1"/>
+      <w:r>
+        <w:fldChar w:fldCharType="begin"/>
+      </w:r>
+      <w:r>
+        <w:instrText xml:space="preserve"> SEQ Figure \* ARABIC </w:instrText>
+      </w:r>
+      <w:r>
+        <w:fldChar w:fldCharType="separate"/>
+      </w:r>
+      <w:r>
+        <w:rPr>
+          <w:noProof/>
+        </w:rPr>
+        <w:t>3</w:t>
+      </w:r>
+      <w:r>
+        <w:rPr>
+          <w:noProof/>
+        </w:rPr>
+        <w:fldChar w:fldCharType="end"/>
+      </w:r>
+      <w:bookmarkEnd w:id="2"/>
       <w:r>
         <w:t xml:space="preserve"> - Numerical </w:t>
       </w:r>
@@ -20890,19 +20935,32 @@
           <w:u w:val="single"/>
         </w:rPr>
       </w:pPr>
-      <w:bookmarkStart w:id="2" w:name="_Ref429573948"/>
+      <w:bookmarkStart w:id="3" w:name="_Ref429573948"/>
       <w:r>
         <w:t xml:space="preserve">Figure </w:t>
       </w:r>
-      <w:fldSimple w:instr=" SEQ Figure \* ARABIC ">
-        <w:r>
-          <w:rPr>
-            <w:noProof/>
-          </w:rPr>
-          <w:t>4</w:t>
-        </w:r>
-      </w:fldSimple>
-      <w:bookmarkEnd w:id="2"/>
+      <w:r>
+        <w:fldChar w:fldCharType="begin"/>
+      </w:r>
+      <w:r>
+        <w:instrText xml:space="preserve"> SEQ Figure \* ARABIC </w:instrText>
+      </w:r>
+      <w:r>
+        <w:fldChar w:fldCharType="separate"/>
+      </w:r>
+      <w:r>
+        <w:rPr>
+          <w:noProof/>
+        </w:rPr>
+        <w:t>4</w:t>
+      </w:r>
+      <w:r>
+        <w:rPr>
+          <w:noProof/>
+        </w:rPr>
+        <w:fldChar w:fldCharType="end"/>
+      </w:r>
+      <w:bookmarkEnd w:id="3"/>
       <w:r>
         <w:t xml:space="preserve"> - Output figure to </w:t>
       </w:r>
@@ -23032,13 +23090,7 @@
         <w:t>. Most changes happen in the code itself and are not noticeable</w:t>
       </w:r>
       <w:r>
-        <w:t xml:space="preserve"> by the user. The only </w:t>
-      </w:r>
-      <w:r>
-        <w:t xml:space="preserve">necessary </w:t>
-      </w:r>
-      <w:r>
-        <w:t xml:space="preserve">changes </w:t>
+        <w:t xml:space="preserve"> by the user. The only necessary changes </w:t>
       </w:r>
       <w:r>
         <w:t>are the following:</w:t>
@@ -24886,27 +24938,14 @@
       <w:r>
         <w:t xml:space="preserve">Figure </w:t>
       </w:r>
-      <w:r>
-        <w:fldChar w:fldCharType="begin"/>
-      </w:r>
-      <w:r>
-        <w:instrText xml:space="preserve"> SEQ Figure \* ARABIC </w:instrText>
-      </w:r>
-      <w:r>
-        <w:fldChar w:fldCharType="separate"/>
-      </w:r>
-      <w:r>
-        <w:rPr>
-          <w:noProof/>
-        </w:rPr>
-        <w:t>4</w:t>
-      </w:r>
-      <w:r>
-        <w:rPr>
-          <w:noProof/>
-        </w:rPr>
-        <w:fldChar w:fldCharType="end"/>
-      </w:r>
+      <w:fldSimple w:instr=" SEQ Figure \* ARABIC ">
+        <w:r>
+          <w:rPr>
+            <w:noProof/>
+          </w:rPr>
+          <w:t>4</w:t>
+        </w:r>
+      </w:fldSimple>
       <w:r>
         <w:t xml:space="preserve"> - Output figure to </w:t>
       </w:r>
@@ -25016,8 +25055,6 @@
           <w:sz w:val="24"/>
         </w:rPr>
       </w:pPr>
-      <w:bookmarkStart w:id="3" w:name="_GoBack"/>
-      <w:bookmarkEnd w:id="3"/>
       <w:r>
         <w:rPr>
           <w:rFonts w:ascii="Arial" w:hAnsi="Arial" w:cs="Arial"/>
@@ -25746,6 +25783,7 @@
   <w:style w:type="character" w:default="1" w:styleId="DefaultParagraphFont">
     <w:name w:val="Default Paragraph Font"/>
     <w:uiPriority w:val="1"/>
+    <w:semiHidden/>
     <w:unhideWhenUsed/>
   </w:style>
   <w:style w:type="table" w:default="1" w:styleId="TableNormal">
@@ -26272,6 +26310,7 @@
   <w:style w:type="character" w:default="1" w:styleId="DefaultParagraphFont">
     <w:name w:val="Default Paragraph Font"/>
     <w:uiPriority w:val="1"/>
+    <w:semiHidden/>
     <w:unhideWhenUsed/>
   </w:style>
   <w:style w:type="table" w:default="1" w:styleId="TableNormal">
@@ -26886,7 +26925,7 @@
 </file>
 
 <file path=customXml/itemProps1.xml><?xml version="1.0" encoding="utf-8"?>
-<ds:datastoreItem xmlns:ds="http://schemas.openxmlformats.org/officeDocument/2006/customXml" ds:itemID="{4D98B80F-F423-422D-BA6C-3AD76F7D42EE}">
+<ds:datastoreItem xmlns:ds="http://schemas.openxmlformats.org/officeDocument/2006/customXml" ds:itemID="{E8D48199-537C-435D-A857-40C07D108EBD}">
   <ds:schemaRefs>
     <ds:schemaRef ds:uri="http://schemas.openxmlformats.org/officeDocument/2006/bibliography"/>
   </ds:schemaRefs>

</xml_diff>